<commit_message>
Updated Farmer profiles document
</commit_message>
<xml_diff>
--- a/FARMER PROFILES.docx
+++ b/FARMER PROFILES.docx
@@ -2571,9 +2571,10 @@
           <w:b/>
           <w:bCs/>
           <w:color w:val="FF0000"/>
-          <w:lang w:val="en-US"/>
-        </w:rPr>
-        <w:t xml:space="preserve">How </w:t>
+          <w:highlight w:val="green"/>
+          <w:lang w:val="en-US"/>
+        </w:rPr>
+        <w:t>How rotational grazing works</w:t>
       </w:r>
       <w:r>
         <w:rPr>
@@ -2582,30 +2583,14 @@
           <w:color w:val="FF0000"/>
           <w:lang w:val="en-US"/>
         </w:rPr>
-        <w:t>rotational grazing</w:t>
-      </w:r>
-      <w:r>
-        <w:rPr>
-          <w:b/>
-          <w:bCs/>
-          <w:color w:val="FF0000"/>
-          <w:lang w:val="en-US"/>
-        </w:rPr>
-        <w:t xml:space="preserve"> works:</w:t>
-      </w:r>
-      <w:r>
-        <w:rPr>
-          <w:color w:val="FF0000"/>
-          <w:lang w:val="en-US"/>
-        </w:rPr>
-        <w:t xml:space="preserve"> </w:t>
-      </w:r>
-      <w:r>
-        <w:rPr>
-          <w:color w:val="FF0000"/>
-          <w:lang w:val="en-US"/>
-        </w:rPr>
-        <w:t>d</w:t>
+        <w:t>:</w:t>
+      </w:r>
+      <w:r>
+        <w:rPr>
+          <w:color w:val="FF0000"/>
+          <w:lang w:val="en-US"/>
+        </w:rPr>
+        <w:t xml:space="preserve"> d</w:t>
       </w:r>
       <w:r>
         <w:rPr>
@@ -3579,9 +3564,10 @@
           <w:b/>
           <w:bCs/>
           <w:color w:val="FF0000"/>
-          <w:lang w:val="en-US"/>
-        </w:rPr>
-        <w:t xml:space="preserve">How </w:t>
+          <w:highlight w:val="green"/>
+          <w:lang w:val="en-US"/>
+        </w:rPr>
+        <w:t>How rotational grazing works</w:t>
       </w:r>
       <w:r>
         <w:rPr>
@@ -3590,30 +3576,14 @@
           <w:color w:val="FF0000"/>
           <w:lang w:val="en-US"/>
         </w:rPr>
-        <w:t>rotational grazing</w:t>
-      </w:r>
-      <w:r>
-        <w:rPr>
-          <w:b/>
-          <w:bCs/>
-          <w:color w:val="FF0000"/>
-          <w:lang w:val="en-US"/>
-        </w:rPr>
-        <w:t xml:space="preserve"> works:</w:t>
-      </w:r>
-      <w:r>
-        <w:rPr>
-          <w:color w:val="FF0000"/>
-          <w:lang w:val="en-US"/>
-        </w:rPr>
-        <w:t xml:space="preserve"> </w:t>
-      </w:r>
-      <w:r>
-        <w:rPr>
-          <w:color w:val="FF0000"/>
-          <w:lang w:val="en-US"/>
-        </w:rPr>
-        <w:t xml:space="preserve">when </w:t>
+        <w:t>:</w:t>
+      </w:r>
+      <w:r>
+        <w:rPr>
+          <w:color w:val="FF0000"/>
+          <w:lang w:val="en-US"/>
+        </w:rPr>
+        <w:t xml:space="preserve"> when </w:t>
       </w:r>
       <w:commentRangeStart w:id="21"/>
       <w:r>
@@ -3637,7 +3607,31 @@
           <w:color w:val="FF0000"/>
           <w:lang w:val="en-US"/>
         </w:rPr>
-        <w:t>, livestock move from one paddock to another based on the state of the resource.</w:t>
+        <w:t xml:space="preserve">, livestock move from one paddock to another </w:t>
+      </w:r>
+      <w:commentRangeStart w:id="22"/>
+      <w:r>
+        <w:rPr>
+          <w:color w:val="FF0000"/>
+          <w:lang w:val="en-US"/>
+        </w:rPr>
+        <w:t>based on the SR of the paddock</w:t>
+      </w:r>
+      <w:commentRangeEnd w:id="22"/>
+      <w:r>
+        <w:rPr>
+          <w:rStyle w:val="Refdecomentario"/>
+          <w:kern w:val="0"/>
+          <w14:ligatures w14:val="none"/>
+        </w:rPr>
+        <w:commentReference w:id="22"/>
+      </w:r>
+      <w:r>
+        <w:rPr>
+          <w:color w:val="FF0000"/>
+          <w:lang w:val="en-US"/>
+        </w:rPr>
+        <w:t>.</w:t>
       </w:r>
     </w:p>
     <w:p>
@@ -4967,7 +4961,7 @@
         </w:rPr>
         <w:t>ellbeing</w:t>
       </w:r>
-      <w:bookmarkStart w:id="22" w:name="_Hlk134782306"/>
+      <w:bookmarkStart w:id="23" w:name="_Hlk134782306"/>
       <w:r>
         <w:rPr>
           <w:lang w:val="en-US"/>
@@ -4986,7 +4980,7 @@
         </w:rPr>
         <w:t xml:space="preserve">arm income vs </w:t>
       </w:r>
-      <w:bookmarkEnd w:id="22"/>
+      <w:bookmarkEnd w:id="23"/>
       <w:r>
         <w:rPr>
           <w:lang w:val="en-US"/>
@@ -5796,7 +5790,6 @@
       </w:r>
       <w:r>
         <w:rPr>
-          <w:highlight w:val="yellow"/>
           <w:lang w:val="en-US"/>
         </w:rPr>
         <w:t>Determined by the “</w:t>
@@ -5805,14 +5798,12 @@
         <w:rPr>
           <w:b/>
           <w:bCs/>
-          <w:highlight w:val="yellow"/>
           <w:lang w:val="en-US"/>
         </w:rPr>
         <w:t>RG-live-weight-threshold</w:t>
       </w:r>
       <w:r>
         <w:rPr>
-          <w:highlight w:val="yellow"/>
           <w:lang w:val="en-US"/>
         </w:rPr>
         <w:t>” slider in the interface</w:t>
@@ -6194,6 +6185,52 @@
           <w:lang w:val="en-US"/>
         </w:rPr>
         <w:t>” chooser, with “free grazing” and “rotational grazing” options</w:t>
+      </w:r>
+    </w:p>
+  </w:comment>
+  <w:comment w:id="22" w:author="Diego S" w:date="2023-07-03T17:22:00Z" w:initials="DS">
+    <w:p>
+      <w:pPr>
+        <w:pStyle w:val="Textocomentario"/>
+        <w:rPr>
+          <w:lang w:val="en-US"/>
+        </w:rPr>
+      </w:pPr>
+      <w:r>
+        <w:rPr>
+          <w:rStyle w:val="Refdecomentario"/>
+        </w:rPr>
+        <w:annotationRef/>
+      </w:r>
+      <w:r>
+        <w:rPr>
+          <w:b/>
+          <w:bCs/>
+          <w:lang w:val="en-US"/>
+        </w:rPr>
+        <w:t>“</w:t>
+      </w:r>
+      <w:r>
+        <w:rPr>
+          <w:b/>
+          <w:bCs/>
+          <w:lang w:val="en-US"/>
+        </w:rPr>
+        <w:t>RG-SR-threshold</w:t>
+      </w:r>
+      <w:r>
+        <w:rPr>
+          <w:b/>
+          <w:bCs/>
+          <w:lang w:val="en-US"/>
+        </w:rPr>
+        <w:t xml:space="preserve">” </w:t>
+      </w:r>
+      <w:r>
+        <w:rPr>
+          <w:lang w:val="en-US"/>
+        </w:rPr>
+        <w:t>slider</w:t>
       </w:r>
     </w:p>
   </w:comment>
@@ -6213,8 +6250,8 @@
   <w15:commentEx w15:paraId="769A17B7" w15:done="0"/>
   <w15:commentEx w15:paraId="2240BD4C" w15:done="0"/>
   <w15:commentEx w15:paraId="0E3FCE65" w15:done="0"/>
-  <w15:commentEx w15:paraId="691AA4C0" w15:done="0"/>
-  <w15:commentEx w15:paraId="3B70A8DB" w15:done="0"/>
+  <w15:commentEx w15:paraId="0557024F" w15:done="0"/>
+  <w15:commentEx w15:paraId="760043CC" w15:done="0"/>
   <w15:commentEx w15:paraId="766FCC3B" w15:done="0"/>
   <w15:commentEx w15:paraId="77C05263" w15:done="0"/>
   <w15:commentEx w15:paraId="56C035B7" w15:done="0"/>
@@ -6223,7 +6260,8 @@
   <w15:commentEx w15:paraId="75951A69" w15:done="0"/>
   <w15:commentEx w15:paraId="61A48EFE" w15:done="0"/>
   <w15:commentEx w15:paraId="02CD748F" w15:done="0"/>
-  <w15:commentEx w15:paraId="7B48D8BC" w15:done="0"/>
+  <w15:commentEx w15:paraId="64F0B8CC" w15:done="0"/>
+  <w15:commentEx w15:paraId="01EE520A" w15:done="0"/>
 </w15:commentsEx>
 </file>
 
@@ -6251,6 +6289,7 @@
   <w16cex:commentExtensible w16cex:durableId="283332F5" w16cex:dateUtc="2023-06-14T01:24:00Z"/>
   <w16cex:commentExtensible w16cex:durableId="283452BA" w16cex:dateUtc="2023-06-14T21:52:00Z"/>
   <w16cex:commentExtensible w16cex:durableId="28345E99" w16cex:dateUtc="2023-06-14T22:43:00Z"/>
+  <w16cex:commentExtensible w16cex:durableId="284D8248" w16cex:dateUtc="2023-07-04T00:22:00Z"/>
 </w16cex:commentsExtensible>
 </file>
 
@@ -6267,8 +6306,8 @@
   <w16cid:commentId w16cid:paraId="769A17B7" w16cid:durableId="28344C41"/>
   <w16cid:commentId w16cid:paraId="2240BD4C" w16cid:durableId="28344476"/>
   <w16cid:commentId w16cid:paraId="0E3FCE65" w16cid:durableId="2834596E"/>
-  <w16cid:commentId w16cid:paraId="691AA4C0" w16cid:durableId="28346386"/>
-  <w16cid:commentId w16cid:paraId="3B70A8DB" w16cid:durableId="2834638C"/>
+  <w16cid:commentId w16cid:paraId="0557024F" w16cid:durableId="28346386"/>
+  <w16cid:commentId w16cid:paraId="760043CC" w16cid:durableId="2834638C"/>
   <w16cid:commentId w16cid:paraId="766FCC3B" w16cid:durableId="28174690"/>
   <w16cid:commentId w16cid:paraId="77C05263" w16cid:durableId="28481A04"/>
   <w16cid:commentId w16cid:paraId="56C035B7" w16cid:durableId="28481A09"/>
@@ -6277,7 +6316,8 @@
   <w16cid:commentId w16cid:paraId="75951A69" w16cid:durableId="2849751F"/>
   <w16cid:commentId w16cid:paraId="61A48EFE" w16cid:durableId="283332F5"/>
   <w16cid:commentId w16cid:paraId="02CD748F" w16cid:durableId="283452BA"/>
-  <w16cid:commentId w16cid:paraId="7B48D8BC" w16cid:durableId="28345E99"/>
+  <w16cid:commentId w16cid:paraId="64F0B8CC" w16cid:durableId="28345E99"/>
+  <w16cid:commentId w16cid:paraId="01EE520A" w16cid:durableId="284D8248"/>
 </w16cid:commentsIds>
 </file>
 

</xml_diff>